<commit_message>
regler liens dans la documentation
</commit_message>
<xml_diff>
--- a/documentation.docx
+++ b/documentation.docx
@@ -221,11 +221,20 @@
         <w:rPr>
           <w:rFonts w:ascii="Segoe UI" w:hAnsi="Segoe UI" w:cs="Segoe UI"/>
           <w:color w:val="4472C4" w:themeColor="accent1"/>
+          <w:sz w:val="32"/>
+          <w:szCs w:val="32"/>
+        </w:rPr>
+        <w:lastRenderedPageBreak/>
+        <w:t>Présentation</w:t>
+      </w:r>
+      <w:r>
+        <w:rPr>
+          <w:rFonts w:ascii="Segoe UI" w:hAnsi="Segoe UI" w:cs="Segoe UI"/>
+          <w:color w:val="4472C4" w:themeColor="accent1"/>
           <w:sz w:val="24"/>
           <w:szCs w:val="24"/>
         </w:rPr>
-        <w:lastRenderedPageBreak/>
-        <w:t xml:space="preserve">Présentation </w:t>
+        <w:t xml:space="preserve"> </w:t>
       </w:r>
     </w:p>
     <w:p>
@@ -251,6 +260,72 @@
           <w:color w:val="374151"/>
         </w:rPr>
       </w:pPr>
+      <w:r>
+        <w:rPr>
+          <w:rFonts w:ascii="Segoe UI" w:hAnsi="Segoe UI" w:cs="Segoe UI"/>
+          <w:color w:val="374151"/>
+        </w:rPr>
+        <w:t>Mais dans cette étape, on est capable seulement de créer, éditer, effacer un utilisateur</w:t>
+      </w:r>
+      <w:r>
+        <w:rPr>
+          <w:rFonts w:ascii="Segoe UI" w:hAnsi="Segoe UI" w:cs="Segoe UI"/>
+          <w:color w:val="374151"/>
+        </w:rPr>
+        <w:t>/</w:t>
+      </w:r>
+      <w:r>
+        <w:rPr>
+          <w:rFonts w:ascii="Segoe UI" w:hAnsi="Segoe UI" w:cs="Segoe UI"/>
+          <w:color w:val="374151"/>
+        </w:rPr>
+        <w:t xml:space="preserve"> </w:t>
+      </w:r>
+      <w:r>
+        <w:rPr>
+          <w:rFonts w:ascii="Segoe UI" w:hAnsi="Segoe UI" w:cs="Segoe UI"/>
+          <w:color w:val="374151"/>
+        </w:rPr>
+        <w:t>catégorie</w:t>
+      </w:r>
+      <w:r>
+        <w:rPr>
+          <w:rFonts w:ascii="Segoe UI" w:hAnsi="Segoe UI" w:cs="Segoe UI"/>
+          <w:color w:val="374151"/>
+        </w:rPr>
+        <w:t xml:space="preserve"> dans </w:t>
+      </w:r>
+      <w:proofErr w:type="gramStart"/>
+      <w:r>
+        <w:rPr>
+          <w:rFonts w:ascii="Segoe UI" w:hAnsi="Segoe UI" w:cs="Segoe UI"/>
+          <w:color w:val="374151"/>
+        </w:rPr>
+        <w:t xml:space="preserve">la </w:t>
+      </w:r>
+      <w:r>
+        <w:rPr>
+          <w:rFonts w:ascii="Segoe UI" w:hAnsi="Segoe UI" w:cs="Segoe UI"/>
+          <w:color w:val="374151"/>
+        </w:rPr>
+        <w:t>dB</w:t>
+      </w:r>
+      <w:proofErr w:type="gramEnd"/>
+      <w:r>
+        <w:rPr>
+          <w:rFonts w:ascii="Segoe UI" w:hAnsi="Segoe UI" w:cs="Segoe UI"/>
+          <w:color w:val="374151"/>
+        </w:rPr>
+        <w:t xml:space="preserve">. </w:t>
+      </w:r>
+    </w:p>
+    <w:p>
+      <w:pPr>
+        <w:rPr>
+          <w:rFonts w:ascii="Segoe UI" w:hAnsi="Segoe UI" w:cs="Segoe UI"/>
+          <w:color w:val="374151"/>
+        </w:rPr>
+      </w:pPr>
     </w:p>
     <w:p>
       <w:pPr>
@@ -267,9 +342,9 @@
           <w:color w:val="374151"/>
         </w:rPr>
         <w:drawing>
-          <wp:inline distT="0" distB="0" distL="0" distR="0" wp14:anchorId="7AF2C91C" wp14:editId="33CC7355">
+          <wp:inline distT="0" distB="0" distL="0" distR="0" wp14:anchorId="7AF2C91C" wp14:editId="5D5105B7">
             <wp:extent cx="5219700" cy="3524250"/>
-            <wp:effectExtent l="0" t="0" r="0" b="0"/>
+            <wp:effectExtent l="190500" t="190500" r="190500" b="190500"/>
             <wp:docPr id="1" name="Image 1" descr="Une image contenant texte, capture d’écran, Police, nombre&#10;&#10;Description générée automatiquement"/>
             <wp:cNvGraphicFramePr>
               <a:graphicFrameLocks xmlns:a="http://schemas.openxmlformats.org/drawingml/2006/main" noChangeAspect="1"/>
@@ -301,6 +376,16 @@
                     <a:prstGeom prst="rect">
                       <a:avLst/>
                     </a:prstGeom>
+                    <a:ln>
+                      <a:noFill/>
+                    </a:ln>
+                    <a:effectLst>
+                      <a:outerShdw blurRad="190500" algn="tl" rotWithShape="0">
+                        <a:srgbClr val="000000">
+                          <a:alpha val="70000"/>
+                        </a:srgbClr>
+                      </a:outerShdw>
+                    </a:effectLst>
                   </pic:spPr>
                 </pic:pic>
               </a:graphicData>
@@ -321,20 +406,30 @@
       <w:pPr>
         <w:rPr>
           <w:color w:val="4472C4" w:themeColor="accent1"/>
+          <w:sz w:val="32"/>
+          <w:szCs w:val="32"/>
         </w:rPr>
       </w:pPr>
       <w:r>
         <w:rPr>
           <w:color w:val="4472C4" w:themeColor="accent1"/>
+          <w:sz w:val="32"/>
+          <w:szCs w:val="32"/>
         </w:rPr>
         <w:t xml:space="preserve">Liens : </w:t>
       </w:r>
     </w:p>
     <w:p>
+      <w:pPr>
+        <w:rPr>
+          <w:lang w:val="en-CA"/>
+        </w:rPr>
+      </w:pPr>
       <w:proofErr w:type="spellStart"/>
       <w:r>
         <w:rPr>
           <w:color w:val="4472C4" w:themeColor="accent1"/>
+          <w:lang w:val="en-CA"/>
         </w:rPr>
         <w:t>Github</w:t>
       </w:r>
@@ -342,25 +437,26 @@
       <w:r>
         <w:rPr>
           <w:color w:val="4472C4" w:themeColor="accent1"/>
+          <w:lang w:val="en-CA"/>
         </w:rPr>
         <w:t xml:space="preserve"> -  </w:t>
       </w:r>
       <w:hyperlink r:id="rId5" w:history="1">
-        <w:proofErr w:type="spellStart"/>
         <w:r>
           <w:rPr>
             <w:rStyle w:val="Lienhypertexte"/>
+            <w:lang w:val="en-CA"/>
           </w:rPr>
-          <w:t>rodriguesyasmin</w:t>
-        </w:r>
-        <w:proofErr w:type="spellEnd"/>
-        <w:r>
-          <w:rPr>
-            <w:rStyle w:val="Lienhypertexte"/>
-          </w:rPr>
-          <w:t>/TP1Blog (github.com)</w:t>
+          <w:t>https://github.com/rodriguesyasmin/TP1Blog</w:t>
         </w:r>
       </w:hyperlink>
+    </w:p>
+    <w:p>
+      <w:pPr>
+        <w:rPr>
+          <w:lang w:val="en-CA"/>
+        </w:rPr>
+      </w:pPr>
     </w:p>
     <w:p>
       <w:pPr>

</xml_diff>